<commit_message>
Removed nested OR constraint, Implemented auxilary variables
</commit_message>
<xml_diff>
--- a/Final Project/Current methods to apply cardinality constraint to my problem.docx
+++ b/Final Project/Current methods to apply cardinality constraint to my problem.docx
@@ -410,37 +410,85 @@
           <w:color w:val="FF0000"/>
           <w:lang w:val="en-US"/>
         </w:rPr>
-        <w:t xml:space="preserve">(((1.000000 + (-1.000000 * Binary('x[0]'))) + (-1.000000 * (((1.000000 + (-1.000000 * Binary('x[1]'))) + </w:t>
-      </w:r>
-    </w:p>
-    <w:p>
-      <w:pPr>
-        <w:rPr>
-          <w:color w:val="FF0000"/>
-          <w:lang w:val="en-US"/>
-        </w:rPr>
-      </w:pPr>
-      <w:r>
-        <w:rPr>
-          <w:color w:val="FF0000"/>
-          <w:lang w:val="en-US"/>
-        </w:rPr>
-        <w:t xml:space="preserve">(-1.000000 * Binary('x[2]'))) + (Binary('x[1]') * Binary('x[2]'))))) + (Binary('x[0]') * </w:t>
-      </w:r>
-    </w:p>
-    <w:p>
-      <w:pPr>
-        <w:rPr>
-          <w:color w:val="FF0000"/>
-          <w:lang w:val="en-US"/>
-        </w:rPr>
-      </w:pPr>
-      <w:r>
-        <w:rPr>
-          <w:color w:val="FF0000"/>
-          <w:lang w:val="en-US"/>
-        </w:rPr>
-        <w:t>(((1.000000 + (-1.000000 * Binary('x[1]'))) + (-1.000000 * Binary('x[2]'))) + (Binary('x[1]') * Binary('x[2]')))))</w:t>
+        <w:t>(((1.000000 + (-1.000000 * Binary('</w:t>
+      </w:r>
+      <w:proofErr w:type="gramStart"/>
+      <w:r>
+        <w:rPr>
+          <w:color w:val="FF0000"/>
+          <w:lang w:val="en-US"/>
+        </w:rPr>
+        <w:t>x[</w:t>
+      </w:r>
+      <w:proofErr w:type="gramEnd"/>
+      <w:r>
+        <w:rPr>
+          <w:color w:val="FF0000"/>
+          <w:lang w:val="en-US"/>
+        </w:rPr>
+        <w:t xml:space="preserve">0]'))) + (-1.000000 * (((1.000000 + (-1.000000 * Binary('x[1]'))) + </w:t>
+      </w:r>
+    </w:p>
+    <w:p>
+      <w:pPr>
+        <w:rPr>
+          <w:color w:val="FF0000"/>
+          <w:lang w:val="en-US"/>
+        </w:rPr>
+      </w:pPr>
+      <w:r>
+        <w:rPr>
+          <w:color w:val="FF0000"/>
+          <w:lang w:val="en-US"/>
+        </w:rPr>
+        <w:t>(-1.000000 * Binary('</w:t>
+      </w:r>
+      <w:proofErr w:type="gramStart"/>
+      <w:r>
+        <w:rPr>
+          <w:color w:val="FF0000"/>
+          <w:lang w:val="en-US"/>
+        </w:rPr>
+        <w:t>x[</w:t>
+      </w:r>
+      <w:proofErr w:type="gramEnd"/>
+      <w:r>
+        <w:rPr>
+          <w:color w:val="FF0000"/>
+          <w:lang w:val="en-US"/>
+        </w:rPr>
+        <w:t xml:space="preserve">2]'))) + (Binary('x[1]') * Binary('x[2]'))))) + (Binary('x[0]') * </w:t>
+      </w:r>
+    </w:p>
+    <w:p>
+      <w:pPr>
+        <w:rPr>
+          <w:color w:val="FF0000"/>
+          <w:lang w:val="en-US"/>
+        </w:rPr>
+      </w:pPr>
+      <w:r>
+        <w:rPr>
+          <w:color w:val="FF0000"/>
+          <w:lang w:val="en-US"/>
+        </w:rPr>
+        <w:t>(((1.000000 + (-1.000000 * Binary('</w:t>
+      </w:r>
+      <w:proofErr w:type="gramStart"/>
+      <w:r>
+        <w:rPr>
+          <w:color w:val="FF0000"/>
+          <w:lang w:val="en-US"/>
+        </w:rPr>
+        <w:t>x[</w:t>
+      </w:r>
+      <w:proofErr w:type="gramEnd"/>
+      <w:r>
+        <w:rPr>
+          <w:color w:val="FF0000"/>
+          <w:lang w:val="en-US"/>
+        </w:rPr>
+        <w:t>1]'))) + (-1.000000 * Binary('x[2]'))) + (Binary('x[1]') * Binary('x[2]')))))</w:t>
       </w:r>
     </w:p>
     <w:p>
@@ -677,11 +725,19 @@
           <w:lang w:val="en-US"/>
         </w:rPr>
       </w:pPr>
-      <w:r>
-        <w:rPr>
-          <w:lang w:val="en-US"/>
-        </w:rPr>
-        <w:t>P(K-</w:t>
+      <w:proofErr w:type="gramStart"/>
+      <w:r>
+        <w:rPr>
+          <w:lang w:val="en-US"/>
+        </w:rPr>
+        <w:t>P(</w:t>
+      </w:r>
+      <w:proofErr w:type="gramEnd"/>
+      <w:r>
+        <w:rPr>
+          <w:lang w:val="en-US"/>
+        </w:rPr>
+        <w:t>K-</w:t>
       </w:r>
       <w:r>
         <w:t xml:space="preserve"> </w:t>
@@ -802,8 +858,176 @@
         <w:rPr>
           <w:lang w:val="en-US"/>
         </w:rPr>
-        <w:t>After discussing how to approach this problem with Fujitsu Laboratories they advised that I implement the second solution as that is what they use. I am now going to attempt to implement the second solution and also keep the objective function quadratic.</w:t>
-      </w:r>
+        <w:t xml:space="preserve">After discussing how to approach this problem with Fujitsu Laboratories they advised that I implement the second solution as that is what they use. I am now going to attempt to implement the second solution </w:t>
+      </w:r>
+      <w:r>
+        <w:rPr>
+          <w:lang w:val="en-US"/>
+        </w:rPr>
+        <w:t xml:space="preserve">while </w:t>
+      </w:r>
+      <w:r>
+        <w:rPr>
+          <w:lang w:val="en-US"/>
+        </w:rPr>
+        <w:t>keep</w:t>
+      </w:r>
+      <w:r>
+        <w:rPr>
+          <w:lang w:val="en-US"/>
+        </w:rPr>
+        <w:t>ing</w:t>
+      </w:r>
+      <w:r>
+        <w:rPr>
+          <w:lang w:val="en-US"/>
+        </w:rPr>
+        <w:t xml:space="preserve"> the objective function quadratic.</w:t>
+      </w:r>
+    </w:p>
+    <w:p>
+      <w:pPr>
+        <w:rPr>
+          <w:b/>
+          <w:bCs/>
+          <w:u w:val="single"/>
+          <w:lang w:val="en-US"/>
+        </w:rPr>
+      </w:pPr>
+      <w:r>
+        <w:rPr>
+          <w:b/>
+          <w:bCs/>
+          <w:u w:val="single"/>
+          <w:lang w:val="en-US"/>
+        </w:rPr>
+        <w:t>Second Attempt</w:t>
+      </w:r>
+    </w:p>
+    <w:p>
+      <w:pPr>
+        <w:rPr>
+          <w:color w:val="FF0000"/>
+          <w:lang w:val="en-US"/>
+        </w:rPr>
+      </w:pPr>
+      <w:r>
+        <w:rPr>
+          <w:color w:val="0070C0"/>
+          <w:lang w:val="en-US"/>
+        </w:rPr>
+        <w:t xml:space="preserve">23/02/2022, 23:28 </w:t>
+      </w:r>
+      <w:r>
+        <w:rPr>
+          <w:lang w:val="en-US"/>
+        </w:rPr>
+        <w:t xml:space="preserve">– Implementation of auxiliary variables was successful. Each group of variables is now linked to an auxiliary variable. The cardinality constraint on those variables is also implemented properly. </w:t>
+      </w:r>
+      <w:r>
+        <w:rPr>
+          <w:color w:val="FF0000"/>
+          <w:lang w:val="en-US"/>
+        </w:rPr>
+        <w:t xml:space="preserve">The problem is that by linking the variables the objective function has stopped being quadratic and again won’t convert properly to a QUBO. </w:t>
+      </w:r>
+      <w:proofErr w:type="gramStart"/>
+      <w:r>
+        <w:rPr>
+          <w:color w:val="FF0000"/>
+          <w:lang w:val="en-US"/>
+        </w:rPr>
+        <w:t>In an attempt to</w:t>
+      </w:r>
+      <w:proofErr w:type="gramEnd"/>
+      <w:r>
+        <w:rPr>
+          <w:color w:val="FF0000"/>
+          <w:lang w:val="en-US"/>
+        </w:rPr>
+        <w:t xml:space="preserve"> fix </w:t>
+      </w:r>
+      <w:r>
+        <w:rPr>
+          <w:color w:val="FF0000"/>
+          <w:lang w:val="en-US"/>
+        </w:rPr>
+        <w:t>this,</w:t>
+      </w:r>
+      <w:r>
+        <w:rPr>
+          <w:color w:val="FF0000"/>
+          <w:lang w:val="en-US"/>
+        </w:rPr>
+        <w:t xml:space="preserve"> I am going to refer to the original penalty in the main paper (</w:t>
+      </w:r>
+      <w:r>
+        <w:rPr>
+          <w:color w:val="FF0000"/>
+          <w:lang w:val="en-US"/>
+        </w:rPr>
+        <w:t xml:space="preserve">Heuristics for cardinality constrained portfolio </w:t>
+      </w:r>
+      <w:r>
+        <w:rPr>
+          <w:color w:val="FF0000"/>
+          <w:lang w:val="en-US"/>
+        </w:rPr>
+        <w:t xml:space="preserve">optimization, equation 19). </w:t>
+      </w:r>
+    </w:p>
+    <w:p>
+      <w:pPr>
+        <w:rPr>
+          <w:color w:val="000000" w:themeColor="text1"/>
+          <w:lang w:val="en-US"/>
+        </w:rPr>
+      </w:pPr>
+      <w:r>
+        <w:rPr>
+          <w:color w:val="0070C0"/>
+          <w:lang w:val="en-US"/>
+        </w:rPr>
+        <w:t>23/02/2022, 23:</w:t>
+      </w:r>
+      <w:r>
+        <w:rPr>
+          <w:color w:val="0070C0"/>
+          <w:lang w:val="en-US"/>
+        </w:rPr>
+        <w:t xml:space="preserve">34 – </w:t>
+      </w:r>
+      <w:r>
+        <w:rPr>
+          <w:color w:val="000000" w:themeColor="text1"/>
+          <w:lang w:val="en-US"/>
+        </w:rPr>
+        <w:t xml:space="preserve">The penalty the paper uses </w:t>
+      </w:r>
+      <w:proofErr w:type="gramStart"/>
+      <w:r>
+        <w:rPr>
+          <w:color w:val="000000" w:themeColor="text1"/>
+          <w:lang w:val="en-US"/>
+        </w:rPr>
+        <w:t>is</w:t>
+      </w:r>
+      <w:proofErr w:type="gramEnd"/>
+      <w:r>
+        <w:rPr>
+          <w:color w:val="000000" w:themeColor="text1"/>
+          <w:lang w:val="en-US"/>
+        </w:rPr>
+        <w:t xml:space="preserve"> an inequality penalty which already poses its own problems when trying to convert to a quadratic penalty. This is made trickier by the fact that 4 different variables are involved in the penalty and the inequality is based on integer values. </w:t>
+      </w:r>
+    </w:p>
+    <w:p>
+      <w:pPr>
+        <w:rPr>
+          <w:color w:val="000000" w:themeColor="text1"/>
+          <w:lang w:val="en-US"/>
+        </w:rPr>
+      </w:pPr>
     </w:p>
     <w:p>
       <w:pPr>

</xml_diff>